<commit_message>
working on the benchmarkings section
</commit_message>
<xml_diff>
--- a/tex/LMCS2025/reviews.docx
+++ b/tex/LMCS2025/reviews.docx
@@ -3721,7 +3721,16 @@
           <w:sz w:val="16"/>
           <w:szCs w:val="16"/>
         </w:rPr>
-        <w:t xml:space="preserve">- "The model IS? less clear compared" ... and how do you measure "clarity"? To PRISM experts the PRISM model may be </w:t>
+        <w:t xml:space="preserve">- </w:t>
+      </w:r>
+      <w:r>
+        <w:rPr>
+          <w:color w:val="000000"/>
+          <w:sz w:val="16"/>
+          <w:szCs w:val="16"/>
+          <w:highlight w:val="green"/>
+        </w:rPr>
+        <w:t xml:space="preserve">"The model IS? less clear compared" ... and how do you measure "clarity"? To PRISM experts the PRISM model may be </w:t>
       </w:r>
       <w:proofErr w:type="gramStart"/>
       <w:r>
@@ -3729,6 +3738,7 @@
           <w:color w:val="000000"/>
           <w:sz w:val="16"/>
           <w:szCs w:val="16"/>
+          <w:highlight w:val="green"/>
         </w:rPr>
         <w:t>more clear</w:t>
       </w:r>
@@ -3738,6 +3748,7 @@
           <w:color w:val="000000"/>
           <w:sz w:val="16"/>
           <w:szCs w:val="16"/>
+          <w:highlight w:val="green"/>
         </w:rPr>
         <w:t xml:space="preserve">. I think you should be careful with statements like "mode </w:t>
       </w:r>
@@ -3747,6 +3758,7 @@
           <w:color w:val="000000"/>
           <w:sz w:val="16"/>
           <w:szCs w:val="16"/>
+          <w:highlight w:val="green"/>
         </w:rPr>
         <w:t>challengin</w:t>
       </w:r>
@@ -3756,6 +3768,7 @@
           <w:color w:val="000000"/>
           <w:sz w:val="16"/>
           <w:szCs w:val="16"/>
+          <w:highlight w:val="green"/>
         </w:rPr>
         <w:t xml:space="preserve"> to read and comprehend", unless you provide empirical or scientific (references) basis for such claims.</w:t>
       </w:r>
@@ -3774,6 +3787,7 @@
           <w:color w:val="000000"/>
           <w:sz w:val="16"/>
           <w:szCs w:val="16"/>
+          <w:highlight w:val="green"/>
         </w:rPr>
         <w:t>- "firstly, the representation using choreographic language is significantly more concise" -&gt; please provide a summary table with some measures (lines of code and/or number of commands or similar).</w:t>
       </w:r>
@@ -3839,13 +3853,15 @@
           <w:color w:val="000000"/>
           <w:sz w:val="16"/>
           <w:szCs w:val="16"/>
-        </w:rPr>
-      </w:pPr>
-      <w:r>
-        <w:rPr>
-          <w:color w:val="000000"/>
-          <w:sz w:val="16"/>
-          <w:szCs w:val="16"/>
+          <w:highlight w:val="green"/>
+        </w:rPr>
+      </w:pPr>
+      <w:r>
+        <w:rPr>
+          <w:color w:val="000000"/>
+          <w:sz w:val="16"/>
+          <w:szCs w:val="16"/>
+          <w:highlight w:val="green"/>
         </w:rPr>
         <w:t>- "Any discrepancies between the original</w:t>
       </w:r>
@@ -3857,13 +3873,15 @@
           <w:color w:val="000000"/>
           <w:sz w:val="16"/>
           <w:szCs w:val="16"/>
-        </w:rPr>
-      </w:pPr>
-      <w:r>
-        <w:rPr>
-          <w:color w:val="000000"/>
-          <w:sz w:val="16"/>
-          <w:szCs w:val="16"/>
+          <w:highlight w:val="green"/>
+        </w:rPr>
+      </w:pPr>
+      <w:r>
+        <w:rPr>
+          <w:color w:val="000000"/>
+          <w:sz w:val="16"/>
+          <w:szCs w:val="16"/>
+          <w:highlight w:val="green"/>
         </w:rPr>
         <w:t>and generated models are due to inherent variations in the simulation-based calculation of</w:t>
       </w:r>
@@ -3882,6 +3900,7 @@
           <w:color w:val="000000"/>
           <w:sz w:val="16"/>
           <w:szCs w:val="16"/>
+          <w:highlight w:val="green"/>
         </w:rPr>
         <w:t xml:space="preserve">probability." -- have you tried not to use simulations but to use exact calculations? Perhaps also with </w:t>
       </w:r>
@@ -3891,6 +3910,7 @@
           <w:color w:val="000000"/>
           <w:sz w:val="16"/>
           <w:szCs w:val="16"/>
+          <w:highlight w:val="green"/>
         </w:rPr>
         <w:t>rationals</w:t>
       </w:r>
@@ -3900,6 +3920,7 @@
           <w:color w:val="000000"/>
           <w:sz w:val="16"/>
           <w:szCs w:val="16"/>
+          <w:highlight w:val="green"/>
         </w:rPr>
         <w:t xml:space="preserve"> instead of floating points.</w:t>
       </w:r>
@@ -3918,6 +3939,7 @@
           <w:color w:val="000000"/>
           <w:sz w:val="16"/>
           <w:szCs w:val="16"/>
+          <w:highlight w:val="green"/>
         </w:rPr>
         <w:t xml:space="preserve">- "Although </w:t>
       </w:r>
@@ -3927,6 +3949,7 @@
           <w:color w:val="000000"/>
           <w:sz w:val="16"/>
           <w:szCs w:val="16"/>
+          <w:highlight w:val="green"/>
         </w:rPr>
         <w:t>choreograPhies</w:t>
       </w:r>
@@ -3936,6 +3959,7 @@
           <w:color w:val="000000"/>
           <w:sz w:val="16"/>
           <w:szCs w:val="16"/>
+          <w:highlight w:val="green"/>
         </w:rPr>
         <w:t>"</w:t>
       </w:r>

</xml_diff>

<commit_message>
working on the reviews
</commit_message>
<xml_diff>
--- a/tex/LMCS2025/reviews.docx
+++ b/tex/LMCS2025/reviews.docx
@@ -2447,6 +2447,7 @@
           <w:color w:val="000000"/>
           <w:sz w:val="16"/>
           <w:szCs w:val="16"/>
+          <w:highlight w:val="green"/>
         </w:rPr>
         <w:t>- Although I can follow the reasoning, I wonder what the fundamental limitation is here. Is it because the choreographies are purely probabilistic, without non-deterministic choices? Would the dining cryptographers require some form of non-determinism?</w:t>
       </w:r>
@@ -2458,6 +2459,22 @@
           <w:szCs w:val="16"/>
         </w:rPr>
       </w:pPr>
+      <w:r>
+        <w:rPr>
+          <w:sz w:val="16"/>
+          <w:szCs w:val="16"/>
+          <w:highlight w:val="cyan"/>
+        </w:rPr>
+        <w:t xml:space="preserve">Added explanation page </w:t>
+      </w:r>
+      <w:r>
+        <w:rPr>
+          <w:sz w:val="16"/>
+          <w:szCs w:val="16"/>
+          <w:highlight w:val="cyan"/>
+        </w:rPr>
+        <w:t>24</w:t>
+      </w:r>
     </w:p>
     <w:p>
       <w:pPr>
@@ -3028,13 +3045,15 @@
           <w:color w:val="000000"/>
           <w:sz w:val="16"/>
           <w:szCs w:val="16"/>
-        </w:rPr>
-      </w:pPr>
-      <w:r>
-        <w:rPr>
-          <w:color w:val="000000"/>
-          <w:sz w:val="16"/>
-          <w:szCs w:val="16"/>
+          <w:highlight w:val="green"/>
+        </w:rPr>
+      </w:pPr>
+      <w:r>
+        <w:rPr>
+          <w:color w:val="000000"/>
+          <w:sz w:val="16"/>
+          <w:szCs w:val="16"/>
+          <w:highlight w:val="green"/>
         </w:rPr>
         <w:t xml:space="preserve">The experimental analysis in Section 7 needs to be improved. What I miss the most is an overview of the results, with some measurable criteria. </w:t>
       </w:r>
@@ -4580,6 +4599,7 @@
           <w:color w:val="000000"/>
           <w:sz w:val="16"/>
           <w:szCs w:val="16"/>
+          <w:highlight w:val="green"/>
         </w:rPr>
         <w:t xml:space="preserve">The pros and cons of choreographic programming as opposed to process-oriented programming are not elaborated upon very much. I understand that flexibility is sacrificed in </w:t>
       </w:r>
@@ -4589,6 +4609,7 @@
           <w:color w:val="000000"/>
           <w:sz w:val="16"/>
           <w:szCs w:val="16"/>
+          <w:highlight w:val="green"/>
         </w:rPr>
         <w:t>favour</w:t>
       </w:r>
@@ -4598,6 +4619,7 @@
           <w:color w:val="000000"/>
           <w:sz w:val="16"/>
           <w:szCs w:val="16"/>
+          <w:highlight w:val="green"/>
         </w:rPr>
         <w:t xml:space="preserve"> of predictability with the advantage of guaranteeing correctness-by-construction. What is lost by doing so? And while the authors mention in the Introduction that their "approach can be used for a proper subset of distributed systems", the size of this subset and type of systems populating it is not even hinted at. The authors only write that "Some of the case studies presented in the PRISM documentation [2] cannot be modeled" and then provide two concrete examples of what cannot be modelled. Could the authors state something more general?</w:t>
       </w:r>
@@ -4611,21 +4633,60 @@
           <w:szCs w:val="16"/>
         </w:rPr>
       </w:pPr>
-    </w:p>
-    <w:p>
-      <w:pPr>
-        <w:pStyle w:val="HTMLPreformatted"/>
-        <w:rPr>
-          <w:color w:val="000000"/>
-          <w:sz w:val="16"/>
-          <w:szCs w:val="16"/>
-        </w:rPr>
-      </w:pPr>
-      <w:r>
-        <w:rPr>
-          <w:color w:val="000000"/>
-          <w:sz w:val="16"/>
-          <w:szCs w:val="16"/>
+      <w:r>
+        <w:rPr>
+          <w:color w:val="000000"/>
+          <w:sz w:val="16"/>
+          <w:szCs w:val="16"/>
+          <w:highlight w:val="cyan"/>
+        </w:rPr>
+        <w:t xml:space="preserve">Added comment page </w:t>
+      </w:r>
+      <w:r>
+        <w:rPr>
+          <w:color w:val="000000"/>
+          <w:sz w:val="16"/>
+          <w:szCs w:val="16"/>
+          <w:highlight w:val="cyan"/>
+        </w:rPr>
+        <w:t xml:space="preserve">2 and </w:t>
+      </w:r>
+      <w:r>
+        <w:rPr>
+          <w:color w:val="000000"/>
+          <w:sz w:val="16"/>
+          <w:szCs w:val="16"/>
+          <w:highlight w:val="cyan"/>
+        </w:rPr>
+        <w:t>25-26.</w:t>
+      </w:r>
+    </w:p>
+    <w:p>
+      <w:pPr>
+        <w:pStyle w:val="HTMLPreformatted"/>
+        <w:rPr>
+          <w:color w:val="000000"/>
+          <w:sz w:val="16"/>
+          <w:szCs w:val="16"/>
+        </w:rPr>
+      </w:pPr>
+    </w:p>
+    <w:p>
+      <w:pPr>
+        <w:pStyle w:val="HTMLPreformatted"/>
+        <w:rPr>
+          <w:color w:val="000000"/>
+          <w:sz w:val="16"/>
+          <w:szCs w:val="16"/>
+          <w:highlight w:val="green"/>
+        </w:rPr>
+      </w:pPr>
+      <w:r>
+        <w:rPr>
+          <w:color w:val="000000"/>
+          <w:sz w:val="16"/>
+          <w:szCs w:val="16"/>
+          <w:highlight w:val="green"/>
         </w:rPr>
         <w:t xml:space="preserve">As far as I understand, choreographic programming is a programming paradigm according to which the interactions (communications) between the components (processes/automata) of a distributed system are described from a global viewpoint (instead of for each component, as in message-passing systems), from which </w:t>
       </w:r>
@@ -4635,6 +4696,7 @@
           <w:color w:val="000000"/>
           <w:sz w:val="16"/>
           <w:szCs w:val="16"/>
+          <w:highlight w:val="green"/>
         </w:rPr>
         <w:t>decentralised</w:t>
       </w:r>
@@ -4644,6 +4706,7 @@
           <w:color w:val="000000"/>
           <w:sz w:val="16"/>
           <w:szCs w:val="16"/>
+          <w:highlight w:val="green"/>
         </w:rPr>
         <w:t xml:space="preserve"> implementations (per component) can be generated via projection, in a way that correctness (such as deadlock freedom and communication safety) is guaranteed by construction.</w:t>
       </w:r>
@@ -4655,23 +4718,26 @@
           <w:color w:val="000000"/>
           <w:sz w:val="16"/>
           <w:szCs w:val="16"/>
-        </w:rPr>
-      </w:pPr>
-    </w:p>
-    <w:p>
-      <w:pPr>
-        <w:pStyle w:val="HTMLPreformatted"/>
-        <w:rPr>
-          <w:color w:val="000000"/>
-          <w:sz w:val="16"/>
-          <w:szCs w:val="16"/>
-        </w:rPr>
-      </w:pPr>
-      <w:r>
-        <w:rPr>
-          <w:color w:val="000000"/>
-          <w:sz w:val="16"/>
-          <w:szCs w:val="16"/>
+          <w:highlight w:val="green"/>
+        </w:rPr>
+      </w:pPr>
+    </w:p>
+    <w:p>
+      <w:pPr>
+        <w:pStyle w:val="HTMLPreformatted"/>
+        <w:rPr>
+          <w:color w:val="000000"/>
+          <w:sz w:val="16"/>
+          <w:szCs w:val="16"/>
+          <w:highlight w:val="green"/>
+        </w:rPr>
+      </w:pPr>
+      <w:r>
+        <w:rPr>
+          <w:color w:val="000000"/>
+          <w:sz w:val="16"/>
+          <w:szCs w:val="16"/>
+          <w:highlight w:val="green"/>
         </w:rPr>
         <w:t xml:space="preserve">How does this relate to the notions of </w:t>
       </w:r>
@@ -4681,6 +4747,7 @@
           <w:color w:val="000000"/>
           <w:sz w:val="16"/>
           <w:szCs w:val="16"/>
+          <w:highlight w:val="green"/>
         </w:rPr>
         <w:t>implementability</w:t>
       </w:r>
@@ -4690,6 +4757,7 @@
           <w:color w:val="000000"/>
           <w:sz w:val="16"/>
           <w:szCs w:val="16"/>
+          <w:highlight w:val="green"/>
         </w:rPr>
         <w:t xml:space="preserve"> and </w:t>
       </w:r>
@@ -4699,6 +4767,7 @@
           <w:color w:val="000000"/>
           <w:sz w:val="16"/>
           <w:szCs w:val="16"/>
+          <w:highlight w:val="green"/>
         </w:rPr>
         <w:t>realisability</w:t>
       </w:r>
@@ -4708,6 +4777,7 @@
           <w:color w:val="000000"/>
           <w:sz w:val="16"/>
           <w:szCs w:val="16"/>
+          <w:highlight w:val="green"/>
         </w:rPr>
         <w:t xml:space="preserve"> as studied for transition systems and (team) automata? In the following papers from the literature, a global transition system or (team) automaton is given and the main question is whether or  not there exists a distributed set of local (cooperating, synchronously communicating) transition systems or (component) automata, whose composition is equivalent or </w:t>
       </w:r>
@@ -4717,6 +4787,7 @@
           <w:color w:val="000000"/>
           <w:sz w:val="16"/>
           <w:szCs w:val="16"/>
+          <w:highlight w:val="green"/>
         </w:rPr>
         <w:t>bisimilar</w:t>
       </w:r>
@@ -4726,6 +4797,7 @@
           <w:color w:val="000000"/>
           <w:sz w:val="16"/>
           <w:szCs w:val="16"/>
+          <w:highlight w:val="green"/>
         </w:rPr>
         <w:t xml:space="preserve"> to the global one. </w:t>
       </w:r>
@@ -4737,23 +4809,26 @@
           <w:color w:val="000000"/>
           <w:sz w:val="16"/>
           <w:szCs w:val="16"/>
-        </w:rPr>
-      </w:pPr>
-    </w:p>
-    <w:p>
-      <w:pPr>
-        <w:pStyle w:val="HTMLPreformatted"/>
-        <w:rPr>
-          <w:color w:val="000000"/>
-          <w:sz w:val="16"/>
-          <w:szCs w:val="16"/>
-        </w:rPr>
-      </w:pPr>
-      <w:r>
-        <w:rPr>
-          <w:color w:val="000000"/>
-          <w:sz w:val="16"/>
-          <w:szCs w:val="16"/>
+          <w:highlight w:val="green"/>
+        </w:rPr>
+      </w:pPr>
+    </w:p>
+    <w:p>
+      <w:pPr>
+        <w:pStyle w:val="HTMLPreformatted"/>
+        <w:rPr>
+          <w:color w:val="000000"/>
+          <w:sz w:val="16"/>
+          <w:szCs w:val="16"/>
+          <w:highlight w:val="green"/>
+        </w:rPr>
+      </w:pPr>
+      <w:r>
+        <w:rPr>
+          <w:color w:val="000000"/>
+          <w:sz w:val="16"/>
+          <w:szCs w:val="16"/>
+          <w:highlight w:val="green"/>
         </w:rPr>
         <w:t>- I. Castellani, M. Mukund, and P.S. Thiagarajan, Synthesizing Distributed Transition</w:t>
       </w:r>
@@ -4765,13 +4840,15 @@
           <w:color w:val="000000"/>
           <w:sz w:val="16"/>
           <w:szCs w:val="16"/>
-        </w:rPr>
-      </w:pPr>
-      <w:r>
-        <w:rPr>
-          <w:color w:val="000000"/>
-          <w:sz w:val="16"/>
-          <w:szCs w:val="16"/>
+          <w:highlight w:val="green"/>
+        </w:rPr>
+      </w:pPr>
+      <w:r>
+        <w:rPr>
+          <w:color w:val="000000"/>
+          <w:sz w:val="16"/>
+          <w:szCs w:val="16"/>
+          <w:highlight w:val="green"/>
         </w:rPr>
         <w:t>Systems from Global Specifications. In: FSTTCS 1999. LNCS 1738, pp. 219–231. Springer, 1999. DOI: https://doi.org/10.1007/3-540-46691-6_17</w:t>
       </w:r>
@@ -4783,23 +4860,26 @@
           <w:color w:val="000000"/>
           <w:sz w:val="16"/>
           <w:szCs w:val="16"/>
-        </w:rPr>
-      </w:pPr>
-    </w:p>
-    <w:p>
-      <w:pPr>
-        <w:pStyle w:val="HTMLPreformatted"/>
-        <w:rPr>
-          <w:color w:val="000000"/>
-          <w:sz w:val="16"/>
-          <w:szCs w:val="16"/>
-        </w:rPr>
-      </w:pPr>
-      <w:r>
-        <w:rPr>
-          <w:color w:val="000000"/>
-          <w:sz w:val="16"/>
-          <w:szCs w:val="16"/>
+          <w:highlight w:val="green"/>
+        </w:rPr>
+      </w:pPr>
+    </w:p>
+    <w:p>
+      <w:pPr>
+        <w:pStyle w:val="HTMLPreformatted"/>
+        <w:rPr>
+          <w:color w:val="000000"/>
+          <w:sz w:val="16"/>
+          <w:szCs w:val="16"/>
+          <w:highlight w:val="green"/>
+        </w:rPr>
+      </w:pPr>
+      <w:r>
+        <w:rPr>
+          <w:color w:val="000000"/>
+          <w:sz w:val="16"/>
+          <w:szCs w:val="16"/>
+          <w:highlight w:val="green"/>
         </w:rPr>
         <w:t>- M. Mukund, From Global Specifications to Distributed Implementations. In: Synthesis and Control of Discrete Event Systems. Springer, 2002. DOI: https://doi.org/10.1007/978-1-4757-6656-1_2</w:t>
       </w:r>
@@ -4811,23 +4891,26 @@
           <w:color w:val="000000"/>
           <w:sz w:val="16"/>
           <w:szCs w:val="16"/>
-        </w:rPr>
-      </w:pPr>
-    </w:p>
-    <w:p>
-      <w:pPr>
-        <w:pStyle w:val="HTMLPreformatted"/>
-        <w:rPr>
-          <w:color w:val="000000"/>
-          <w:sz w:val="16"/>
-          <w:szCs w:val="16"/>
-        </w:rPr>
-      </w:pPr>
-      <w:r>
-        <w:rPr>
-          <w:color w:val="000000"/>
-          <w:sz w:val="16"/>
-          <w:szCs w:val="16"/>
+          <w:highlight w:val="green"/>
+        </w:rPr>
+      </w:pPr>
+    </w:p>
+    <w:p>
+      <w:pPr>
+        <w:pStyle w:val="HTMLPreformatted"/>
+        <w:rPr>
+          <w:color w:val="000000"/>
+          <w:sz w:val="16"/>
+          <w:szCs w:val="16"/>
+          <w:highlight w:val="green"/>
+        </w:rPr>
+      </w:pPr>
+      <w:r>
+        <w:rPr>
+          <w:color w:val="000000"/>
+          <w:sz w:val="16"/>
+          <w:szCs w:val="16"/>
+          <w:highlight w:val="green"/>
         </w:rPr>
         <w:t xml:space="preserve">- M.H. ter Beek, R. </w:t>
       </w:r>
@@ -4837,6 +4920,7 @@
           <w:color w:val="000000"/>
           <w:sz w:val="16"/>
           <w:szCs w:val="16"/>
+          <w:highlight w:val="green"/>
         </w:rPr>
         <w:t>Hennicker</w:t>
       </w:r>
@@ -4846,6 +4930,7 @@
           <w:color w:val="000000"/>
           <w:sz w:val="16"/>
           <w:szCs w:val="16"/>
+          <w:highlight w:val="green"/>
         </w:rPr>
         <w:t xml:space="preserve">, and J. Proença, </w:t>
       </w:r>
@@ -4855,6 +4940,7 @@
           <w:color w:val="000000"/>
           <w:sz w:val="16"/>
           <w:szCs w:val="16"/>
+          <w:highlight w:val="green"/>
         </w:rPr>
         <w:t>Realisability</w:t>
       </w:r>
@@ -4864,6 +4950,7 @@
           <w:color w:val="000000"/>
           <w:sz w:val="16"/>
           <w:szCs w:val="16"/>
+          <w:highlight w:val="green"/>
         </w:rPr>
         <w:t xml:space="preserve"> of Global Models of Interaction. In: ICTAC 2023. LNCS 14446, Springer, 2023, pp. 236-255. DOI: https://doi.org/10.1007/978-3-031-47963-2_15</w:t>
       </w:r>
@@ -4875,23 +4962,25 @@
           <w:color w:val="000000"/>
           <w:sz w:val="16"/>
           <w:szCs w:val="16"/>
-        </w:rPr>
-      </w:pPr>
-    </w:p>
-    <w:p>
-      <w:pPr>
-        <w:pStyle w:val="HTMLPreformatted"/>
-        <w:rPr>
-          <w:color w:val="000000"/>
-          <w:sz w:val="16"/>
-          <w:szCs w:val="16"/>
-        </w:rPr>
-      </w:pPr>
-      <w:r>
-        <w:rPr>
-          <w:color w:val="000000"/>
-          <w:sz w:val="16"/>
-          <w:szCs w:val="16"/>
+          <w:highlight w:val="green"/>
+        </w:rPr>
+      </w:pPr>
+    </w:p>
+    <w:p>
+      <w:pPr>
+        <w:pStyle w:val="HTMLPreformatted"/>
+        <w:rPr>
+          <w:color w:val="000000"/>
+          <w:sz w:val="16"/>
+          <w:szCs w:val="16"/>
+        </w:rPr>
+      </w:pPr>
+      <w:r>
+        <w:rPr>
+          <w:color w:val="000000"/>
+          <w:sz w:val="16"/>
+          <w:szCs w:val="16"/>
+          <w:highlight w:val="green"/>
         </w:rPr>
         <w:t xml:space="preserve">- M.H. ter Beek, R. </w:t>
       </w:r>
@@ -4901,6 +4990,7 @@
           <w:color w:val="000000"/>
           <w:sz w:val="16"/>
           <w:szCs w:val="16"/>
+          <w:highlight w:val="green"/>
         </w:rPr>
         <w:t>Hennicker</w:t>
       </w:r>
@@ -4910,34 +5000,66 @@
           <w:color w:val="000000"/>
           <w:sz w:val="16"/>
           <w:szCs w:val="16"/>
-        </w:rPr>
-        <w:t>, and J. Proença, Team Automata: Overview and Roadmap. In: COORDINATION 2024. LNCS 14676, Springer, 2024, pp. 161-198. DOI: https://doi.org/10.1007/978-3-031-62697-5_10</w:t>
-      </w:r>
-    </w:p>
-    <w:p>
-      <w:pPr>
-        <w:pStyle w:val="HTMLPreformatted"/>
-        <w:rPr>
-          <w:color w:val="000000"/>
-          <w:sz w:val="16"/>
-          <w:szCs w:val="16"/>
-        </w:rPr>
-      </w:pPr>
-    </w:p>
-    <w:p>
-      <w:pPr>
-        <w:pStyle w:val="HTMLPreformatted"/>
-        <w:rPr>
-          <w:color w:val="000000"/>
-          <w:sz w:val="16"/>
-          <w:szCs w:val="16"/>
-        </w:rPr>
-      </w:pPr>
-      <w:r>
-        <w:rPr>
-          <w:color w:val="000000"/>
-          <w:sz w:val="16"/>
-          <w:szCs w:val="16"/>
+          <w:highlight w:val="green"/>
+        </w:rPr>
+        <w:t xml:space="preserve">, and J. Proença, Team Automata: Overview and Roadmap. In: COORDINATION 2024. LNCS 14676, Springer, 2024, pp. 161-198. DOI: </w:t>
+      </w:r>
+      <w:hyperlink r:id="rId5" w:history="1">
+        <w:r>
+          <w:rPr>
+            <w:rStyle w:val="Hyperlink"/>
+            <w:sz w:val="16"/>
+            <w:szCs w:val="16"/>
+            <w:highlight w:val="green"/>
+          </w:rPr>
+          <w:t>https://doi.org/10.1007/978-3-031-62697-5_10</w:t>
+        </w:r>
+      </w:hyperlink>
+    </w:p>
+    <w:p>
+      <w:pPr>
+        <w:pStyle w:val="HTMLPreformatted"/>
+        <w:rPr>
+          <w:color w:val="000000"/>
+          <w:sz w:val="16"/>
+          <w:szCs w:val="16"/>
+        </w:rPr>
+      </w:pPr>
+      <w:r>
+        <w:rPr>
+          <w:color w:val="000000"/>
+          <w:sz w:val="16"/>
+          <w:szCs w:val="16"/>
+          <w:highlight w:val="cyan"/>
+        </w:rPr>
+        <w:t>Added to related works page 25.</w:t>
+      </w:r>
+    </w:p>
+    <w:p>
+      <w:pPr>
+        <w:pStyle w:val="HTMLPreformatted"/>
+        <w:rPr>
+          <w:color w:val="000000"/>
+          <w:sz w:val="16"/>
+          <w:szCs w:val="16"/>
+        </w:rPr>
+      </w:pPr>
+    </w:p>
+    <w:p>
+      <w:pPr>
+        <w:pStyle w:val="HTMLPreformatted"/>
+        <w:rPr>
+          <w:color w:val="000000"/>
+          <w:sz w:val="16"/>
+          <w:szCs w:val="16"/>
+        </w:rPr>
+      </w:pPr>
+      <w:r>
+        <w:rPr>
+          <w:color w:val="000000"/>
+          <w:sz w:val="16"/>
+          <w:szCs w:val="16"/>
+          <w:highlight w:val="green"/>
         </w:rPr>
         <w:t xml:space="preserve">Finally, during the experimental evaluation, the models generated by the authors' approach are only compared to the original PRISM benchmarks with respect to certain properties and functionality, but not semantically. Could the authors imagine a more thorough comparison, e.g., </w:t>
       </w:r>
@@ -4947,6 +5069,7 @@
           <w:color w:val="000000"/>
           <w:sz w:val="16"/>
           <w:szCs w:val="16"/>
+          <w:highlight w:val="green"/>
         </w:rPr>
         <w:t>whether or not</w:t>
       </w:r>
@@ -4956,6 +5079,7 @@
           <w:color w:val="000000"/>
           <w:sz w:val="16"/>
           <w:szCs w:val="16"/>
+          <w:highlight w:val="green"/>
         </w:rPr>
         <w:t xml:space="preserve"> the models are </w:t>
       </w:r>
@@ -4965,6 +5089,7 @@
           <w:color w:val="000000"/>
           <w:sz w:val="16"/>
           <w:szCs w:val="16"/>
+          <w:highlight w:val="green"/>
         </w:rPr>
         <w:t>bisimilar</w:t>
       </w:r>
@@ -4974,6 +5099,7 @@
           <w:color w:val="000000"/>
           <w:sz w:val="16"/>
           <w:szCs w:val="16"/>
+          <w:highlight w:val="green"/>
         </w:rPr>
         <w:t>, and why?</w:t>
       </w:r>
@@ -4987,6 +5113,15 @@
           <w:szCs w:val="16"/>
         </w:rPr>
       </w:pPr>
+      <w:r>
+        <w:rPr>
+          <w:color w:val="000000"/>
+          <w:sz w:val="16"/>
+          <w:szCs w:val="16"/>
+          <w:highlight w:val="cyan"/>
+        </w:rPr>
+        <w:t>Added comment page 17.</w:t>
+      </w:r>
     </w:p>
     <w:p>
       <w:pPr>
@@ -6604,6 +6739,7 @@
           <w:szCs w:val="16"/>
           <w:highlight w:val="green"/>
         </w:rPr>
+        <w:lastRenderedPageBreak/>
         <w:t xml:space="preserve">page 24, line -6: optimize -&gt; </w:t>
       </w:r>
       <w:proofErr w:type="spellStart"/>
@@ -6654,7 +6790,6 @@
           <w:szCs w:val="16"/>
           <w:highlight w:val="green"/>
         </w:rPr>
-        <w:lastRenderedPageBreak/>
         <w:t xml:space="preserve">page 25, line 1 below Listing 13: behavior -&gt; </w:t>
       </w:r>
       <w:proofErr w:type="spellStart"/>
@@ -8141,6 +8276,29 @@
       <w14:ligatures w14:val="none"/>
     </w:rPr>
   </w:style>
+  <w:style w:type="character" w:styleId="Hyperlink">
+    <w:name w:val="Hyperlink"/>
+    <w:basedOn w:val="DefaultParagraphFont"/>
+    <w:uiPriority w:val="99"/>
+    <w:unhideWhenUsed/>
+    <w:rsid w:val="00660849"/>
+    <w:rPr>
+      <w:color w:val="467886" w:themeColor="hyperlink"/>
+      <w:u w:val="single"/>
+    </w:rPr>
+  </w:style>
+  <w:style w:type="character" w:styleId="UnresolvedMention">
+    <w:name w:val="Unresolved Mention"/>
+    <w:basedOn w:val="DefaultParagraphFont"/>
+    <w:uiPriority w:val="99"/>
+    <w:semiHidden/>
+    <w:unhideWhenUsed/>
+    <w:rsid w:val="00660849"/>
+    <w:rPr>
+      <w:color w:val="605E5C"/>
+      <w:shd w:val="clear" w:color="auto" w:fill="E1DFDD"/>
+    </w:rPr>
+  </w:style>
 </w:styles>
 </file>
 

</xml_diff>

<commit_message>
done with sections 3-4-5, now need to go throught the remaining comments of the reviewers
</commit_message>
<xml_diff>
--- a/tex/LMCS2025/reviews.docx
+++ b/tex/LMCS2025/reviews.docx
@@ -776,6 +776,7 @@
           <w:color w:val="000000"/>
           <w:sz w:val="16"/>
           <w:szCs w:val="16"/>
+          <w:highlight w:val="lightGray"/>
         </w:rPr>
         <w:t xml:space="preserve">- “this is the first probabilistic choreography language that is not a </w:t>
       </w:r>
@@ -786,6 +787,7 @@
           <w:color w:val="000000"/>
           <w:sz w:val="16"/>
           <w:szCs w:val="16"/>
+          <w:highlight w:val="lightGray"/>
         </w:rPr>
         <w:t>type</w:t>
       </w:r>
@@ -796,6 +798,7 @@
           <w:color w:val="000000"/>
           <w:sz w:val="16"/>
           <w:szCs w:val="16"/>
+          <w:highlight w:val="lightGray"/>
         </w:rPr>
         <w:t xml:space="preserve"> abstraction”. What does this mean?</w:t>
       </w:r>
@@ -4841,26 +4844,38 @@
           <w:sz w:val="16"/>
           <w:szCs w:val="16"/>
           <w:highlight w:val="green"/>
-        </w:rPr>
-      </w:pPr>
-      <w:r>
-        <w:rPr>
-          <w:color w:val="000000"/>
-          <w:sz w:val="16"/>
-          <w:szCs w:val="16"/>
-          <w:highlight w:val="green"/>
-        </w:rPr>
-        <w:t>Systems from Global Specifications. In: FSTTCS 1999. LNCS 1738, pp. 219–231. Springer, 1999. DOI: https://doi.org/10.1007/3-540-46691-6_17</w:t>
-      </w:r>
-    </w:p>
-    <w:p>
-      <w:pPr>
-        <w:pStyle w:val="HTMLPreformatted"/>
-        <w:rPr>
-          <w:color w:val="000000"/>
-          <w:sz w:val="16"/>
-          <w:szCs w:val="16"/>
-          <w:highlight w:val="green"/>
+          <w:lang w:val="da-DK"/>
+        </w:rPr>
+      </w:pPr>
+      <w:r>
+        <w:rPr>
+          <w:color w:val="000000"/>
+          <w:sz w:val="16"/>
+          <w:szCs w:val="16"/>
+          <w:highlight w:val="green"/>
+        </w:rPr>
+        <w:t xml:space="preserve">Systems from Global Specifications. In: FSTTCS 1999. </w:t>
+      </w:r>
+      <w:r>
+        <w:rPr>
+          <w:color w:val="000000"/>
+          <w:sz w:val="16"/>
+          <w:szCs w:val="16"/>
+          <w:highlight w:val="green"/>
+          <w:lang w:val="da-DK"/>
+        </w:rPr>
+        <w:t>LNCS 1738, pp. 219–231. Springer, 1999. DOI: https://doi.org/10.1007/3-540-46691-6_17</w:t>
+      </w:r>
+    </w:p>
+    <w:p>
+      <w:pPr>
+        <w:pStyle w:val="HTMLPreformatted"/>
+        <w:rPr>
+          <w:color w:val="000000"/>
+          <w:sz w:val="16"/>
+          <w:szCs w:val="16"/>
+          <w:highlight w:val="green"/>
+          <w:lang w:val="da-DK"/>
         </w:rPr>
       </w:pPr>
     </w:p>
@@ -5452,14 +5467,25 @@
         <w:t>synchronisation</w:t>
       </w:r>
       <w:proofErr w:type="spellEnd"/>
-      <w:r>
-        <w:rPr>
-          <w:color w:val="000000"/>
-          <w:sz w:val="16"/>
-          <w:szCs w:val="16"/>
-          <w:highlight w:val="green"/>
-        </w:rPr>
-        <w:t xml:space="preserve">   [cf. the headers of the first and second item on the same page]</w:t>
+      <w:proofErr w:type="gramStart"/>
+      <w:r>
+        <w:rPr>
+          <w:color w:val="000000"/>
+          <w:sz w:val="16"/>
+          <w:szCs w:val="16"/>
+          <w:highlight w:val="green"/>
+        </w:rPr>
+        <w:t xml:space="preserve">   [</w:t>
+      </w:r>
+      <w:proofErr w:type="gramEnd"/>
+      <w:r>
+        <w:rPr>
+          <w:color w:val="000000"/>
+          <w:sz w:val="16"/>
+          <w:szCs w:val="16"/>
+          <w:highlight w:val="green"/>
+        </w:rPr>
+        <w:t>cf. the headers of the first and second item on the same page]</w:t>
       </w:r>
     </w:p>
     <w:p>

</xml_diff>